<commit_message>
Dodati izvestaji zapisnicara posle FR sastanka
</commit_message>
<xml_diff>
--- a/Faza3/RC-32-001 Log Inspektora 1.docx
+++ b/Faza3/RC-32-001 Log Inspektora 1.docx
@@ -132,12 +132,21 @@
                 <w:sz w:val="18"/>
               </w:rPr>
             </w:pPr>
+            <w:proofErr w:type="spellStart"/>
             <w:r>
               <w:rPr>
                 <w:position w:val="6"/>
                 <w:sz w:val="22"/>
               </w:rPr>
-              <w:t xml:space="preserve">Strana  </w:t>
+              <w:t>Strana</w:t>
+            </w:r>
+            <w:proofErr w:type="spellEnd"/>
+            <w:r>
+              <w:rPr>
+                <w:position w:val="6"/>
+                <w:sz w:val="22"/>
+              </w:rPr>
+              <w:t xml:space="preserve">  </w:t>
             </w:r>
             <w:r>
               <w:rPr>
@@ -152,7 +161,23 @@
                 <w:position w:val="6"/>
                 <w:sz w:val="22"/>
               </w:rPr>
-              <w:t xml:space="preserve">  od  _____</w:t>
+              <w:t xml:space="preserve">  od </w:t>
+            </w:r>
+            <w:r>
+              <w:rPr>
+                <w:b/>
+                <w:position w:val="6"/>
+                <w:sz w:val="24"/>
+                <w:szCs w:val="24"/>
+              </w:rPr>
+              <w:t>1</w:t>
+            </w:r>
+            <w:r>
+              <w:rPr>
+                <w:position w:val="6"/>
+                <w:sz w:val="22"/>
+              </w:rPr>
+              <w:t xml:space="preserve"> </w:t>
             </w:r>
           </w:p>
         </w:tc>
@@ -183,12 +208,21 @@
             </w:pPr>
             <w:bookmarkStart w:id="1" w:name="_Toc396809360"/>
             <w:bookmarkStart w:id="2" w:name="_Toc396809754"/>
+            <w:proofErr w:type="spellStart"/>
             <w:r>
               <w:rPr>
                 <w:b/>
                 <w:sz w:val="24"/>
               </w:rPr>
-              <w:t xml:space="preserve">Projekat </w:t>
+              <w:t>Projekat</w:t>
+            </w:r>
+            <w:proofErr w:type="spellEnd"/>
+            <w:r>
+              <w:rPr>
+                <w:b/>
+                <w:sz w:val="24"/>
+              </w:rPr>
+              <w:t xml:space="preserve"> </w:t>
             </w:r>
           </w:p>
         </w:tc>
@@ -217,8 +251,30 @@
               <w:rPr>
                 <w:sz w:val="24"/>
               </w:rPr>
-              <w:t>Film Caffe Aplikacija</w:t>
-            </w:r>
+              <w:t xml:space="preserve">Film </w:t>
+            </w:r>
+            <w:proofErr w:type="spellStart"/>
+            <w:r>
+              <w:rPr>
+                <w:sz w:val="24"/>
+              </w:rPr>
+              <w:t>Caffe</w:t>
+            </w:r>
+            <w:proofErr w:type="spellEnd"/>
+            <w:r>
+              <w:rPr>
+                <w:sz w:val="24"/>
+              </w:rPr>
+              <w:t xml:space="preserve"> </w:t>
+            </w:r>
+            <w:proofErr w:type="spellStart"/>
+            <w:r>
+              <w:rPr>
+                <w:sz w:val="24"/>
+              </w:rPr>
+              <w:t>Aplikacija</w:t>
+            </w:r>
+            <w:proofErr w:type="spellEnd"/>
           </w:p>
         </w:tc>
         <w:tc>
@@ -243,6 +299,7 @@
                 <w:sz w:val="24"/>
               </w:rPr>
             </w:pPr>
+            <w:proofErr w:type="spellStart"/>
             <w:r>
               <w:rPr>
                 <w:b/>
@@ -250,6 +307,7 @@
               </w:rPr>
               <w:t>Podsistem</w:t>
             </w:r>
+            <w:proofErr w:type="spellEnd"/>
           </w:p>
         </w:tc>
         <w:tc>
@@ -360,12 +418,37 @@
                 <w:sz w:val="24"/>
               </w:rPr>
             </w:pPr>
+            <w:proofErr w:type="spellStart"/>
             <w:r>
               <w:rPr>
                 <w:b/>
                 <w:sz w:val="24"/>
               </w:rPr>
-              <w:t>Modul(i)</w:t>
+              <w:t>Modul</w:t>
+            </w:r>
+            <w:proofErr w:type="spellEnd"/>
+            <w:r>
+              <w:rPr>
+                <w:b/>
+                <w:sz w:val="24"/>
+              </w:rPr>
+              <w:t>(</w:t>
+            </w:r>
+            <w:proofErr w:type="spellStart"/>
+            <w:r>
+              <w:rPr>
+                <w:b/>
+                <w:sz w:val="24"/>
+              </w:rPr>
+              <w:t>i</w:t>
+            </w:r>
+            <w:proofErr w:type="spellEnd"/>
+            <w:r>
+              <w:rPr>
+                <w:b/>
+                <w:sz w:val="24"/>
+              </w:rPr>
+              <w:t>)</w:t>
             </w:r>
           </w:p>
         </w:tc>
@@ -416,12 +499,21 @@
                 <w:sz w:val="24"/>
               </w:rPr>
             </w:pPr>
+            <w:proofErr w:type="spellStart"/>
             <w:r>
               <w:rPr>
                 <w:b/>
                 <w:sz w:val="24"/>
               </w:rPr>
-              <w:t>Naziv doc</w:t>
+              <w:t>Naziv</w:t>
+            </w:r>
+            <w:proofErr w:type="spellEnd"/>
+            <w:r>
+              <w:rPr>
+                <w:b/>
+                <w:sz w:val="24"/>
+              </w:rPr>
+              <w:t xml:space="preserve"> doc</w:t>
             </w:r>
           </w:p>
         </w:tc>
@@ -449,10 +541,22 @@
               <w:rPr>
                 <w:sz w:val="24"/>
               </w:rPr>
-              <w:t>RC-32-001 Log Inspektora 1</w:t>
-            </w:r>
-            <w:bookmarkStart w:id="3" w:name="_GoBack"/>
-            <w:bookmarkEnd w:id="3"/>
+              <w:t xml:space="preserve">RC-32-001 Log </w:t>
+            </w:r>
+            <w:proofErr w:type="spellStart"/>
+            <w:r>
+              <w:rPr>
+                <w:sz w:val="24"/>
+              </w:rPr>
+              <w:t>Inspektora</w:t>
+            </w:r>
+            <w:proofErr w:type="spellEnd"/>
+            <w:r>
+              <w:rPr>
+                <w:sz w:val="24"/>
+              </w:rPr>
+              <w:t xml:space="preserve"> 1</w:t>
+            </w:r>
             <w:r>
               <w:rPr>
                 <w:sz w:val="24"/>
@@ -486,13 +590,31 @@
                 <w:sz w:val="24"/>
               </w:rPr>
             </w:pPr>
+            <w:proofErr w:type="spellStart"/>
             <w:r>
               <w:rPr>
                 <w:b/>
                 <w:sz w:val="24"/>
               </w:rPr>
-              <w:t>Ime Inspektora</w:t>
-            </w:r>
+              <w:t>Ime</w:t>
+            </w:r>
+            <w:proofErr w:type="spellEnd"/>
+            <w:r>
+              <w:rPr>
+                <w:b/>
+                <w:sz w:val="24"/>
+              </w:rPr>
+              <w:t xml:space="preserve"> </w:t>
+            </w:r>
+            <w:proofErr w:type="spellStart"/>
+            <w:r>
+              <w:rPr>
+                <w:b/>
+                <w:sz w:val="24"/>
+              </w:rPr>
+              <w:t>Inspektora</w:t>
+            </w:r>
+            <w:proofErr w:type="spellEnd"/>
           </w:p>
         </w:tc>
         <w:tc>
@@ -518,6 +640,7 @@
                 <w:sz w:val="24"/>
               </w:rPr>
             </w:pPr>
+            <w:proofErr w:type="spellStart"/>
             <w:r>
               <w:rPr>
                 <w:b/>
@@ -525,6 +648,7 @@
               </w:rPr>
               <w:t>Kod</w:t>
             </w:r>
+            <w:proofErr w:type="spellEnd"/>
           </w:p>
         </w:tc>
         <w:tc>
@@ -608,12 +732,28 @@
                 <w:sz w:val="24"/>
               </w:rPr>
             </w:pPr>
-            <w:r>
-              <w:rPr>
-                <w:sz w:val="24"/>
-              </w:rPr>
-              <w:t>Matija Milošević</w:t>
-            </w:r>
+            <w:proofErr w:type="spellStart"/>
+            <w:r>
+              <w:rPr>
+                <w:sz w:val="24"/>
+              </w:rPr>
+              <w:t>Matija</w:t>
+            </w:r>
+            <w:proofErr w:type="spellEnd"/>
+            <w:r>
+              <w:rPr>
+                <w:sz w:val="24"/>
+              </w:rPr>
+              <w:t xml:space="preserve"> </w:t>
+            </w:r>
+            <w:proofErr w:type="spellStart"/>
+            <w:r>
+              <w:rPr>
+                <w:sz w:val="24"/>
+              </w:rPr>
+              <w:t>Milošević</w:t>
+            </w:r>
+            <w:proofErr w:type="spellEnd"/>
           </w:p>
         </w:tc>
         <w:tc>
@@ -697,12 +837,53 @@
                 <w:sz w:val="24"/>
               </w:rPr>
             </w:pPr>
+            <w:proofErr w:type="spellStart"/>
             <w:r>
               <w:rPr>
                 <w:b/>
                 <w:sz w:val="24"/>
               </w:rPr>
-              <w:t xml:space="preserve">Uloga u FR procesu (oznaciti: </w:t>
+              <w:t>Uloga</w:t>
+            </w:r>
+            <w:proofErr w:type="spellEnd"/>
+            <w:r>
+              <w:rPr>
+                <w:b/>
+                <w:sz w:val="24"/>
+              </w:rPr>
+              <w:t xml:space="preserve"> u FR </w:t>
+            </w:r>
+            <w:proofErr w:type="spellStart"/>
+            <w:r>
+              <w:rPr>
+                <w:b/>
+                <w:sz w:val="24"/>
+              </w:rPr>
+              <w:t>procesu</w:t>
+            </w:r>
+            <w:proofErr w:type="spellEnd"/>
+            <w:r>
+              <w:rPr>
+                <w:b/>
+                <w:sz w:val="24"/>
+              </w:rPr>
+              <w:t xml:space="preserve"> (</w:t>
+            </w:r>
+            <w:proofErr w:type="spellStart"/>
+            <w:r>
+              <w:rPr>
+                <w:b/>
+                <w:sz w:val="24"/>
+              </w:rPr>
+              <w:t>oznaciti</w:t>
+            </w:r>
+            <w:proofErr w:type="spellEnd"/>
+            <w:r>
+              <w:rPr>
+                <w:b/>
+                <w:sz w:val="24"/>
+              </w:rPr>
+              <w:t xml:space="preserve">: </w:t>
             </w:r>
             <w:r>
               <w:rPr>
@@ -746,8 +927,17 @@
                 <w:b/>
                 <w:sz w:val="24"/>
               </w:rPr>
-              <w:t>Datum prijema</w:t>
-            </w:r>
+              <w:t xml:space="preserve">Datum </w:t>
+            </w:r>
+            <w:proofErr w:type="spellStart"/>
+            <w:r>
+              <w:rPr>
+                <w:b/>
+                <w:sz w:val="24"/>
+              </w:rPr>
+              <w:t>prijema</w:t>
+            </w:r>
+            <w:proofErr w:type="spellEnd"/>
           </w:p>
         </w:tc>
         <w:tc>
@@ -777,8 +967,17 @@
                 <w:b/>
                 <w:sz w:val="24"/>
               </w:rPr>
-              <w:t>Datum zavrsetka</w:t>
-            </w:r>
+              <w:t xml:space="preserve">Datum </w:t>
+            </w:r>
+            <w:proofErr w:type="spellStart"/>
+            <w:r>
+              <w:rPr>
+                <w:b/>
+                <w:sz w:val="24"/>
+              </w:rPr>
+              <w:t>zavrsetka</w:t>
+            </w:r>
+            <w:proofErr w:type="spellEnd"/>
           </w:p>
         </w:tc>
         <w:tc>
@@ -803,6 +1002,7 @@
                 <w:sz w:val="24"/>
               </w:rPr>
             </w:pPr>
+            <w:proofErr w:type="spellStart"/>
             <w:r>
               <w:rPr>
                 <w:b/>
@@ -810,6 +1010,7 @@
               </w:rPr>
               <w:t>Priprema</w:t>
             </w:r>
+            <w:proofErr w:type="spellEnd"/>
           </w:p>
         </w:tc>
       </w:tr>
@@ -844,8 +1045,16 @@
               <w:rPr>
                 <w:sz w:val="24"/>
               </w:rPr>
-              <w:t xml:space="preserve"> Moderator   __ Autor</w:t>
-            </w:r>
+              <w:t xml:space="preserve"> Moderator   __ </w:t>
+            </w:r>
+            <w:proofErr w:type="spellStart"/>
+            <w:r>
+              <w:rPr>
+                <w:sz w:val="24"/>
+              </w:rPr>
+              <w:t>Autor</w:t>
+            </w:r>
+            <w:proofErr w:type="spellEnd"/>
             <w:r>
               <w:rPr>
                 <w:sz w:val="24"/>
@@ -862,8 +1071,16 @@
               <w:rPr>
                 <w:sz w:val="24"/>
               </w:rPr>
-              <w:t xml:space="preserve"> Inspektor</w:t>
-            </w:r>
+              <w:t xml:space="preserve"> </w:t>
+            </w:r>
+            <w:proofErr w:type="spellStart"/>
+            <w:r>
+              <w:rPr>
+                <w:sz w:val="24"/>
+              </w:rPr>
+              <w:t>Inspektor</w:t>
+            </w:r>
+            <w:proofErr w:type="spellEnd"/>
           </w:p>
           <w:p>
             <w:pPr>
@@ -885,21 +1102,43 @@
               <w:rPr>
                 <w:sz w:val="28"/>
               </w:rPr>
-              <w:t>__</w:t>
-            </w:r>
-            <w:r>
-              <w:rPr>
-                <w:sz w:val="24"/>
-              </w:rPr>
-              <w:t xml:space="preserve"> Zapisnic.</w:t>
+              <w:sym w:font="Wingdings" w:char="F0FE"/>
+            </w:r>
+            <w:r>
+              <w:rPr>
+                <w:sz w:val="24"/>
+              </w:rPr>
+              <w:t xml:space="preserve"> </w:t>
+            </w:r>
+            <w:proofErr w:type="spellStart"/>
+            <w:r>
+              <w:rPr>
+                <w:sz w:val="24"/>
+              </w:rPr>
+              <w:t>Zapisnic</w:t>
+            </w:r>
+            <w:proofErr w:type="spellEnd"/>
+            <w:r>
+              <w:rPr>
+                <w:sz w:val="24"/>
+              </w:rPr>
+              <w:t>.</w:t>
             </w:r>
             <w:r>
               <w:rPr>
                 <w:sz w:val="24"/>
               </w:rPr>
               <w:tab/>
-              <w:t>__ Posmatrac</w:t>
-            </w:r>
+              <w:t xml:space="preserve">__ </w:t>
+            </w:r>
+            <w:proofErr w:type="spellStart"/>
+            <w:r>
+              <w:rPr>
+                <w:sz w:val="24"/>
+              </w:rPr>
+              <w:t>Posmatrac</w:t>
+            </w:r>
+            <w:proofErr w:type="spellEnd"/>
           </w:p>
         </w:tc>
         <w:tc>
@@ -1183,7 +1422,91 @@
               <w:rPr>
                 <w:sz w:val="24"/>
               </w:rPr>
-              <w:t>- Pripremljen sam za moju ulogu u FR procesu:</w:t>
+              <w:t xml:space="preserve">- </w:t>
+            </w:r>
+            <w:proofErr w:type="spellStart"/>
+            <w:r>
+              <w:rPr>
+                <w:sz w:val="24"/>
+              </w:rPr>
+              <w:t>Pripremljen</w:t>
+            </w:r>
+            <w:proofErr w:type="spellEnd"/>
+            <w:r>
+              <w:rPr>
+                <w:sz w:val="24"/>
+              </w:rPr>
+              <w:t xml:space="preserve"> </w:t>
+            </w:r>
+            <w:proofErr w:type="spellStart"/>
+            <w:r>
+              <w:rPr>
+                <w:sz w:val="24"/>
+              </w:rPr>
+              <w:t>sam</w:t>
+            </w:r>
+            <w:proofErr w:type="spellEnd"/>
+            <w:r>
+              <w:rPr>
+                <w:sz w:val="24"/>
+              </w:rPr>
+              <w:t xml:space="preserve"> </w:t>
+            </w:r>
+            <w:proofErr w:type="spellStart"/>
+            <w:r>
+              <w:rPr>
+                <w:sz w:val="24"/>
+              </w:rPr>
+              <w:t>za</w:t>
+            </w:r>
+            <w:proofErr w:type="spellEnd"/>
+            <w:r>
+              <w:rPr>
+                <w:sz w:val="24"/>
+              </w:rPr>
+              <w:t xml:space="preserve"> </w:t>
+            </w:r>
+            <w:proofErr w:type="spellStart"/>
+            <w:r>
+              <w:rPr>
+                <w:sz w:val="24"/>
+              </w:rPr>
+              <w:t>moju</w:t>
+            </w:r>
+            <w:proofErr w:type="spellEnd"/>
+            <w:r>
+              <w:rPr>
+                <w:sz w:val="24"/>
+              </w:rPr>
+              <w:t xml:space="preserve"> </w:t>
+            </w:r>
+            <w:proofErr w:type="spellStart"/>
+            <w:r>
+              <w:rPr>
+                <w:sz w:val="24"/>
+              </w:rPr>
+              <w:t>ulogu</w:t>
+            </w:r>
+            <w:proofErr w:type="spellEnd"/>
+            <w:r>
+              <w:rPr>
+                <w:sz w:val="24"/>
+              </w:rPr>
+              <w:t xml:space="preserve"> u FR </w:t>
+            </w:r>
+            <w:proofErr w:type="spellStart"/>
+            <w:r>
+              <w:rPr>
+                <w:sz w:val="24"/>
+              </w:rPr>
+              <w:t>procesu</w:t>
+            </w:r>
+            <w:proofErr w:type="spellEnd"/>
+            <w:r>
+              <w:rPr>
+                <w:sz w:val="24"/>
+              </w:rPr>
+              <w:t>:</w:t>
             </w:r>
             <w:r>
               <w:rPr>
@@ -1225,7 +1548,77 @@
               <w:rPr>
                 <w:sz w:val="24"/>
               </w:rPr>
-              <w:t>- Mislim da je ovaj proizvod spreman za FR:</w:t>
+              <w:t xml:space="preserve">- </w:t>
+            </w:r>
+            <w:proofErr w:type="spellStart"/>
+            <w:r>
+              <w:rPr>
+                <w:sz w:val="24"/>
+              </w:rPr>
+              <w:t>Mislim</w:t>
+            </w:r>
+            <w:proofErr w:type="spellEnd"/>
+            <w:r>
+              <w:rPr>
+                <w:sz w:val="24"/>
+              </w:rPr>
+              <w:t xml:space="preserve"> da je </w:t>
+            </w:r>
+            <w:proofErr w:type="spellStart"/>
+            <w:r>
+              <w:rPr>
+                <w:sz w:val="24"/>
+              </w:rPr>
+              <w:t>ovaj</w:t>
+            </w:r>
+            <w:proofErr w:type="spellEnd"/>
+            <w:r>
+              <w:rPr>
+                <w:sz w:val="24"/>
+              </w:rPr>
+              <w:t xml:space="preserve"> </w:t>
+            </w:r>
+            <w:proofErr w:type="spellStart"/>
+            <w:r>
+              <w:rPr>
+                <w:sz w:val="24"/>
+              </w:rPr>
+              <w:t>proizvod</w:t>
+            </w:r>
+            <w:proofErr w:type="spellEnd"/>
+            <w:r>
+              <w:rPr>
+                <w:sz w:val="24"/>
+              </w:rPr>
+              <w:t xml:space="preserve"> </w:t>
+            </w:r>
+            <w:proofErr w:type="spellStart"/>
+            <w:r>
+              <w:rPr>
+                <w:sz w:val="24"/>
+              </w:rPr>
+              <w:t>spreman</w:t>
+            </w:r>
+            <w:proofErr w:type="spellEnd"/>
+            <w:r>
+              <w:rPr>
+                <w:sz w:val="24"/>
+              </w:rPr>
+              <w:t xml:space="preserve"> </w:t>
+            </w:r>
+            <w:proofErr w:type="spellStart"/>
+            <w:r>
+              <w:rPr>
+                <w:sz w:val="24"/>
+              </w:rPr>
+              <w:t>za</w:t>
+            </w:r>
+            <w:proofErr w:type="spellEnd"/>
+            <w:r>
+              <w:rPr>
+                <w:sz w:val="24"/>
+              </w:rPr>
+              <w:t xml:space="preserve"> FR:</w:t>
             </w:r>
             <w:r>
               <w:rPr>
@@ -1267,7 +1660,63 @@
               <w:rPr>
                 <w:sz w:val="24"/>
               </w:rPr>
-              <w:t xml:space="preserve">- Re-inspekcija nakon ispravki je neophodna </w:t>
+              <w:t>- Re-</w:t>
+            </w:r>
+            <w:proofErr w:type="spellStart"/>
+            <w:r>
+              <w:rPr>
+                <w:sz w:val="24"/>
+              </w:rPr>
+              <w:t>inspekcija</w:t>
+            </w:r>
+            <w:proofErr w:type="spellEnd"/>
+            <w:r>
+              <w:rPr>
+                <w:sz w:val="24"/>
+              </w:rPr>
+              <w:t xml:space="preserve"> </w:t>
+            </w:r>
+            <w:proofErr w:type="spellStart"/>
+            <w:r>
+              <w:rPr>
+                <w:sz w:val="24"/>
+              </w:rPr>
+              <w:t>nakon</w:t>
+            </w:r>
+            <w:proofErr w:type="spellEnd"/>
+            <w:r>
+              <w:rPr>
+                <w:sz w:val="24"/>
+              </w:rPr>
+              <w:t xml:space="preserve"> </w:t>
+            </w:r>
+            <w:proofErr w:type="spellStart"/>
+            <w:r>
+              <w:rPr>
+                <w:sz w:val="24"/>
+              </w:rPr>
+              <w:t>ispravki</w:t>
+            </w:r>
+            <w:proofErr w:type="spellEnd"/>
+            <w:r>
+              <w:rPr>
+                <w:sz w:val="24"/>
+              </w:rPr>
+              <w:t xml:space="preserve"> je </w:t>
+            </w:r>
+            <w:proofErr w:type="spellStart"/>
+            <w:r>
+              <w:rPr>
+                <w:sz w:val="24"/>
+              </w:rPr>
+              <w:t>neophodna</w:t>
+            </w:r>
+            <w:proofErr w:type="spellEnd"/>
+            <w:r>
+              <w:rPr>
+                <w:sz w:val="24"/>
+              </w:rPr>
+              <w:t xml:space="preserve"> </w:t>
             </w:r>
             <w:r>
               <w:rPr>
@@ -1291,7 +1740,7 @@
               <w:rPr>
                 <w:sz w:val="28"/>
               </w:rPr>
-              <w:sym w:font="Wingdings" w:char="F0A8"/>
+              <w:sym w:font="Wingdings" w:char="F0FE"/>
             </w:r>
           </w:p>
           <w:p>
@@ -1309,7 +1758,63 @@
               <w:rPr>
                 <w:sz w:val="24"/>
               </w:rPr>
-              <w:t xml:space="preserve">  (bice odluceno na kraju sastanka) </w:t>
+              <w:t xml:space="preserve">  (bice </w:t>
+            </w:r>
+            <w:proofErr w:type="spellStart"/>
+            <w:r>
+              <w:rPr>
+                <w:sz w:val="24"/>
+              </w:rPr>
+              <w:t>odluceno</w:t>
+            </w:r>
+            <w:proofErr w:type="spellEnd"/>
+            <w:r>
+              <w:rPr>
+                <w:sz w:val="24"/>
+              </w:rPr>
+              <w:t xml:space="preserve"> </w:t>
+            </w:r>
+            <w:proofErr w:type="spellStart"/>
+            <w:r>
+              <w:rPr>
+                <w:sz w:val="24"/>
+              </w:rPr>
+              <w:t>na</w:t>
+            </w:r>
+            <w:proofErr w:type="spellEnd"/>
+            <w:r>
+              <w:rPr>
+                <w:sz w:val="24"/>
+              </w:rPr>
+              <w:t xml:space="preserve"> </w:t>
+            </w:r>
+            <w:proofErr w:type="spellStart"/>
+            <w:r>
+              <w:rPr>
+                <w:sz w:val="24"/>
+              </w:rPr>
+              <w:t>kraju</w:t>
+            </w:r>
+            <w:proofErr w:type="spellEnd"/>
+            <w:r>
+              <w:rPr>
+                <w:sz w:val="24"/>
+              </w:rPr>
+              <w:t xml:space="preserve"> </w:t>
+            </w:r>
+            <w:proofErr w:type="spellStart"/>
+            <w:r>
+              <w:rPr>
+                <w:sz w:val="24"/>
+              </w:rPr>
+              <w:t>sastanka</w:t>
+            </w:r>
+            <w:proofErr w:type="spellEnd"/>
+            <w:r>
+              <w:rPr>
+                <w:sz w:val="24"/>
+              </w:rPr>
+              <w:t xml:space="preserve">) </w:t>
             </w:r>
             <w:r>
               <w:rPr>
@@ -1341,13 +1846,31 @@
                 <w:sz w:val="24"/>
               </w:rPr>
             </w:pPr>
+            <w:proofErr w:type="spellStart"/>
             <w:r>
               <w:rPr>
                 <w:b/>
                 <w:sz w:val="24"/>
               </w:rPr>
-              <w:t>Pregled defekata</w:t>
-            </w:r>
+              <w:t>Pregled</w:t>
+            </w:r>
+            <w:proofErr w:type="spellEnd"/>
+            <w:r>
+              <w:rPr>
+                <w:b/>
+                <w:sz w:val="24"/>
+              </w:rPr>
+              <w:t xml:space="preserve"> </w:t>
+            </w:r>
+            <w:proofErr w:type="spellStart"/>
+            <w:r>
+              <w:rPr>
+                <w:b/>
+                <w:sz w:val="24"/>
+              </w:rPr>
+              <w:t>defekata</w:t>
+            </w:r>
+            <w:proofErr w:type="spellEnd"/>
           </w:p>
         </w:tc>
       </w:tr>
@@ -1422,12 +1945,14 @@
                 <w:sz w:val="24"/>
               </w:rPr>
             </w:pPr>
+            <w:proofErr w:type="spellStart"/>
             <w:r>
               <w:rPr>
                 <w:sz w:val="24"/>
               </w:rPr>
               <w:t>Priprema</w:t>
             </w:r>
+            <w:proofErr w:type="spellEnd"/>
           </w:p>
         </w:tc>
         <w:tc>
@@ -1505,12 +2030,14 @@
                 <w:sz w:val="24"/>
               </w:rPr>
             </w:pPr>
+            <w:proofErr w:type="spellStart"/>
             <w:r>
               <w:rPr>
                 <w:sz w:val="24"/>
               </w:rPr>
               <w:t>Veci</w:t>
             </w:r>
+            <w:proofErr w:type="spellEnd"/>
           </w:p>
         </w:tc>
         <w:tc>
@@ -1634,7 +2161,7 @@
               <w:rPr>
                 <w:sz w:val="24"/>
               </w:rPr>
-              <w:t>4</w:t>
+              <w:t>5</w:t>
             </w:r>
           </w:p>
         </w:tc>
@@ -1658,6 +2185,12 @@
                 <w:sz w:val="24"/>
               </w:rPr>
             </w:pPr>
+            <w:r>
+              <w:rPr>
+                <w:sz w:val="24"/>
+              </w:rPr>
+              <w:t>5</w:t>
+            </w:r>
           </w:p>
         </w:tc>
       </w:tr>
@@ -1707,12 +2240,14 @@
                 <w:sz w:val="24"/>
               </w:rPr>
             </w:pPr>
+            <w:proofErr w:type="spellStart"/>
             <w:r>
               <w:rPr>
                 <w:sz w:val="24"/>
               </w:rPr>
               <w:t>Otvoreni</w:t>
             </w:r>
+            <w:proofErr w:type="spellEnd"/>
           </w:p>
         </w:tc>
         <w:tc>
@@ -1761,6 +2296,12 @@
                 <w:sz w:val="24"/>
               </w:rPr>
             </w:pPr>
+            <w:r>
+              <w:rPr>
+                <w:sz w:val="24"/>
+              </w:rPr>
+              <w:t>1</w:t>
+            </w:r>
           </w:p>
         </w:tc>
       </w:tr>
@@ -1812,6 +2353,7 @@
                 <w:sz w:val="24"/>
               </w:rPr>
             </w:pPr>
+            <w:proofErr w:type="spellStart"/>
             <w:r>
               <w:rPr>
                 <w:b/>
@@ -1819,6 +2361,7 @@
               </w:rPr>
               <w:t>Ukupno</w:t>
             </w:r>
+            <w:proofErr w:type="spellEnd"/>
           </w:p>
         </w:tc>
         <w:tc>
@@ -1845,7 +2388,7 @@
               <w:rPr>
                 <w:sz w:val="24"/>
               </w:rPr>
-              <w:t>5</w:t>
+              <w:t>6</w:t>
             </w:r>
           </w:p>
         </w:tc>
@@ -1869,6 +2412,14 @@
                 <w:sz w:val="24"/>
               </w:rPr>
             </w:pPr>
+            <w:r>
+              <w:rPr>
+                <w:sz w:val="24"/>
+              </w:rPr>
+              <w:t>6</w:t>
+            </w:r>
+            <w:bookmarkStart w:id="3" w:name="_GoBack"/>
+            <w:bookmarkEnd w:id="3"/>
           </w:p>
         </w:tc>
       </w:tr>
@@ -1893,6 +2444,7 @@
                 <w:sz w:val="24"/>
               </w:rPr>
             </w:pPr>
+            <w:proofErr w:type="spellStart"/>
             <w:r>
               <w:rPr>
                 <w:b/>
@@ -1900,6 +2452,7 @@
               </w:rPr>
               <w:t>Defekti</w:t>
             </w:r>
+            <w:proofErr w:type="spellEnd"/>
           </w:p>
         </w:tc>
       </w:tr>
@@ -1976,11 +2529,19 @@
                 <w:b/>
               </w:rPr>
             </w:pPr>
+            <w:proofErr w:type="spellStart"/>
             <w:r>
               <w:rPr>
                 <w:b/>
               </w:rPr>
-              <w:t>Lokacija(e)</w:t>
+              <w:t>Lokacija</w:t>
+            </w:r>
+            <w:proofErr w:type="spellEnd"/>
+            <w:r>
+              <w:rPr>
+                <w:b/>
+              </w:rPr>
+              <w:t>(e)</w:t>
             </w:r>
           </w:p>
         </w:tc>
@@ -2002,12 +2563,14 @@
                 <w:b/>
               </w:rPr>
             </w:pPr>
+            <w:proofErr w:type="spellStart"/>
             <w:r>
               <w:rPr>
                 <w:b/>
               </w:rPr>
               <w:t>Opis</w:t>
             </w:r>
+            <w:proofErr w:type="spellEnd"/>
           </w:p>
         </w:tc>
         <w:tc>
@@ -2030,12 +2593,14 @@
                 <w:b/>
               </w:rPr>
             </w:pPr>
+            <w:proofErr w:type="spellStart"/>
             <w:r>
               <w:rPr>
                 <w:b/>
               </w:rPr>
               <w:t>Veci</w:t>
             </w:r>
+            <w:proofErr w:type="spellEnd"/>
           </w:p>
         </w:tc>
         <w:tc>
@@ -2086,11 +2651,19 @@
                 <w:b/>
               </w:rPr>
             </w:pPr>
+            <w:proofErr w:type="spellStart"/>
             <w:r>
               <w:rPr>
                 <w:b/>
               </w:rPr>
-              <w:t>Otv.</w:t>
+              <w:t>Otv</w:t>
+            </w:r>
+            <w:proofErr w:type="spellEnd"/>
+            <w:r>
+              <w:rPr>
+                <w:b/>
+              </w:rPr>
+              <w:t>.</w:t>
             </w:r>
           </w:p>
         </w:tc>
@@ -2179,7 +2752,15 @@
               <w:spacing w:before="40" w:after="40"/>
             </w:pPr>
             <w:r>
-              <w:t>SSU-Unos rezervacije.doc</w:t>
+              <w:t>SSU-</w:t>
+            </w:r>
+            <w:proofErr w:type="spellStart"/>
+            <w:r>
+              <w:t>Unos</w:t>
+            </w:r>
+            <w:proofErr w:type="spellEnd"/>
+            <w:r>
+              <w:t xml:space="preserve"> rezervacije.doc</w:t>
             </w:r>
           </w:p>
         </w:tc>
@@ -2392,7 +2973,15 @@
               <w:spacing w:before="40" w:after="40"/>
             </w:pPr>
             <w:r>
-              <w:t>SSU-Unos rezervacije.doc</w:t>
+              <w:t>SSU-</w:t>
+            </w:r>
+            <w:proofErr w:type="spellStart"/>
+            <w:r>
+              <w:t>Unos</w:t>
+            </w:r>
+            <w:proofErr w:type="spellEnd"/>
+            <w:r>
+              <w:t xml:space="preserve"> rezervacije.doc</w:t>
             </w:r>
           </w:p>
         </w:tc>
@@ -2411,9 +3000,11 @@
               <w:keepLines/>
               <w:spacing w:before="40" w:after="40"/>
             </w:pPr>
+            <w:proofErr w:type="spellStart"/>
             <w:r>
               <w:t>tačke</w:t>
             </w:r>
+            <w:proofErr w:type="spellEnd"/>
             <w:r>
               <w:t xml:space="preserve"> 2</w:t>
             </w:r>
@@ -2421,11 +3012,80 @@
               <w:t>.3, 2.4, 2.5</w:t>
             </w:r>
             <w:r>
-              <w:t xml:space="preserve"> nije naveden tok događaja u</w:t>
-            </w:r>
-            <w:r>
-              <w:t>koliko se ne unesu sve tražene informacije</w:t>
-            </w:r>
+              <w:t xml:space="preserve"> </w:t>
+            </w:r>
+            <w:proofErr w:type="spellStart"/>
+            <w:r>
+              <w:t>nije</w:t>
+            </w:r>
+            <w:proofErr w:type="spellEnd"/>
+            <w:r>
+              <w:t xml:space="preserve"> </w:t>
+            </w:r>
+            <w:proofErr w:type="spellStart"/>
+            <w:r>
+              <w:t>naveden</w:t>
+            </w:r>
+            <w:proofErr w:type="spellEnd"/>
+            <w:r>
+              <w:t xml:space="preserve"> </w:t>
+            </w:r>
+            <w:proofErr w:type="spellStart"/>
+            <w:r>
+              <w:t>tok</w:t>
+            </w:r>
+            <w:proofErr w:type="spellEnd"/>
+            <w:r>
+              <w:t xml:space="preserve"> </w:t>
+            </w:r>
+            <w:proofErr w:type="spellStart"/>
+            <w:r>
+              <w:t>događaja</w:t>
+            </w:r>
+            <w:proofErr w:type="spellEnd"/>
+            <w:r>
+              <w:t xml:space="preserve"> </w:t>
+            </w:r>
+            <w:proofErr w:type="spellStart"/>
+            <w:r>
+              <w:t>u</w:t>
+            </w:r>
+            <w:r>
+              <w:t>koliko</w:t>
+            </w:r>
+            <w:proofErr w:type="spellEnd"/>
+            <w:r>
+              <w:t xml:space="preserve"> se ne </w:t>
+            </w:r>
+            <w:proofErr w:type="spellStart"/>
+            <w:r>
+              <w:t>unesu</w:t>
+            </w:r>
+            <w:proofErr w:type="spellEnd"/>
+            <w:r>
+              <w:t xml:space="preserve"> </w:t>
+            </w:r>
+            <w:proofErr w:type="spellStart"/>
+            <w:r>
+              <w:t>sve</w:t>
+            </w:r>
+            <w:proofErr w:type="spellEnd"/>
+            <w:r>
+              <w:t xml:space="preserve"> </w:t>
+            </w:r>
+            <w:proofErr w:type="spellStart"/>
+            <w:r>
+              <w:t>tražene</w:t>
+            </w:r>
+            <w:proofErr w:type="spellEnd"/>
+            <w:r>
+              <w:t xml:space="preserve"> </w:t>
+            </w:r>
+            <w:proofErr w:type="spellStart"/>
+            <w:r>
+              <w:t>informacije</w:t>
+            </w:r>
+            <w:proofErr w:type="spellEnd"/>
           </w:p>
         </w:tc>
         <w:tc>
@@ -2602,7 +3262,23 @@
               <w:spacing w:before="40" w:after="40"/>
             </w:pPr>
             <w:r>
-              <w:t>SSU-Unos potrosnje musterije</w:t>
+              <w:t>SSU-</w:t>
+            </w:r>
+            <w:proofErr w:type="spellStart"/>
+            <w:r>
+              <w:t>Unos</w:t>
+            </w:r>
+            <w:proofErr w:type="spellEnd"/>
+            <w:r>
+              <w:t xml:space="preserve"> </w:t>
+            </w:r>
+            <w:proofErr w:type="spellStart"/>
+            <w:r>
+              <w:t>potrosnje</w:t>
+            </w:r>
+            <w:proofErr w:type="spellEnd"/>
+            <w:r>
+              <w:t xml:space="preserve"> musterije</w:t>
             </w:r>
             <w:r>
               <w:t>.doc</w:t>
@@ -2809,7 +3485,23 @@
               <w:spacing w:before="40" w:after="40"/>
             </w:pPr>
             <w:r>
-              <w:t>SSU-Unos potrosnje musterije</w:t>
+              <w:t>SSU-</w:t>
+            </w:r>
+            <w:proofErr w:type="spellStart"/>
+            <w:r>
+              <w:t>Unos</w:t>
+            </w:r>
+            <w:proofErr w:type="spellEnd"/>
+            <w:r>
+              <w:t xml:space="preserve"> </w:t>
+            </w:r>
+            <w:proofErr w:type="spellStart"/>
+            <w:r>
+              <w:t>potrosnje</w:t>
+            </w:r>
+            <w:proofErr w:type="spellEnd"/>
+            <w:r>
+              <w:t xml:space="preserve"> musterije</w:t>
             </w:r>
             <w:r>
               <w:t>.doc</w:t>
@@ -2831,18 +3523,113 @@
               <w:keepLines/>
               <w:spacing w:before="40" w:after="40"/>
             </w:pPr>
-            <w:r>
-              <w:t>tačke 2</w:t>
+            <w:proofErr w:type="spellStart"/>
+            <w:r>
+              <w:t>tačke</w:t>
+            </w:r>
+            <w:proofErr w:type="spellEnd"/>
+            <w:r>
+              <w:t xml:space="preserve"> 2</w:t>
             </w:r>
             <w:r>
               <w:t>.3, 2.4</w:t>
             </w:r>
             <w:r>
-              <w:t xml:space="preserve"> nije naveden tok događaja ukoliko se ne unesu sve tražene informacije</w:t>
-            </w:r>
-            <w:r>
-              <w:t>, ili sun eke informacije nekorektne</w:t>
-            </w:r>
+              <w:t xml:space="preserve"> </w:t>
+            </w:r>
+            <w:proofErr w:type="spellStart"/>
+            <w:r>
+              <w:t>nije</w:t>
+            </w:r>
+            <w:proofErr w:type="spellEnd"/>
+            <w:r>
+              <w:t xml:space="preserve"> </w:t>
+            </w:r>
+            <w:proofErr w:type="spellStart"/>
+            <w:r>
+              <w:t>naveden</w:t>
+            </w:r>
+            <w:proofErr w:type="spellEnd"/>
+            <w:r>
+              <w:t xml:space="preserve"> </w:t>
+            </w:r>
+            <w:proofErr w:type="spellStart"/>
+            <w:r>
+              <w:t>tok</w:t>
+            </w:r>
+            <w:proofErr w:type="spellEnd"/>
+            <w:r>
+              <w:t xml:space="preserve"> </w:t>
+            </w:r>
+            <w:proofErr w:type="spellStart"/>
+            <w:r>
+              <w:t>događaja</w:t>
+            </w:r>
+            <w:proofErr w:type="spellEnd"/>
+            <w:r>
+              <w:t xml:space="preserve"> </w:t>
+            </w:r>
+            <w:proofErr w:type="spellStart"/>
+            <w:r>
+              <w:t>ukoliko</w:t>
+            </w:r>
+            <w:proofErr w:type="spellEnd"/>
+            <w:r>
+              <w:t xml:space="preserve"> se ne </w:t>
+            </w:r>
+            <w:proofErr w:type="spellStart"/>
+            <w:r>
+              <w:t>unesu</w:t>
+            </w:r>
+            <w:proofErr w:type="spellEnd"/>
+            <w:r>
+              <w:t xml:space="preserve"> </w:t>
+            </w:r>
+            <w:proofErr w:type="spellStart"/>
+            <w:r>
+              <w:t>sve</w:t>
+            </w:r>
+            <w:proofErr w:type="spellEnd"/>
+            <w:r>
+              <w:t xml:space="preserve"> </w:t>
+            </w:r>
+            <w:proofErr w:type="spellStart"/>
+            <w:r>
+              <w:t>tražene</w:t>
+            </w:r>
+            <w:proofErr w:type="spellEnd"/>
+            <w:r>
+              <w:t xml:space="preserve"> </w:t>
+            </w:r>
+            <w:proofErr w:type="spellStart"/>
+            <w:r>
+              <w:t>informacije</w:t>
+            </w:r>
+            <w:proofErr w:type="spellEnd"/>
+            <w:r>
+              <w:t xml:space="preserve">, </w:t>
+            </w:r>
+            <w:proofErr w:type="spellStart"/>
+            <w:r>
+              <w:t>ili</w:t>
+            </w:r>
+            <w:proofErr w:type="spellEnd"/>
+            <w:r>
+              <w:t xml:space="preserve"> sun eke </w:t>
+            </w:r>
+            <w:proofErr w:type="spellStart"/>
+            <w:r>
+              <w:t>informacije</w:t>
+            </w:r>
+            <w:proofErr w:type="spellEnd"/>
+            <w:r>
+              <w:t xml:space="preserve"> </w:t>
+            </w:r>
+            <w:proofErr w:type="spellStart"/>
+            <w:r>
+              <w:t>nekorektne</w:t>
+            </w:r>
+            <w:proofErr w:type="spellEnd"/>
           </w:p>
         </w:tc>
         <w:tc>
@@ -3047,21 +3834,86 @@
               <w:keepLines/>
               <w:spacing w:before="40" w:after="40"/>
             </w:pPr>
+            <w:proofErr w:type="spellStart"/>
             <w:r>
               <w:t>T</w:t>
             </w:r>
             <w:r>
               <w:t>ačka</w:t>
             </w:r>
-            <w:r>
-              <w:t xml:space="preserve"> 2.3 nije naveden tok događaja ukoliko se ne unesu sve </w:t>
-            </w:r>
+            <w:proofErr w:type="spellEnd"/>
+            <w:r>
+              <w:t xml:space="preserve"> 2.3 </w:t>
+            </w:r>
+            <w:proofErr w:type="spellStart"/>
+            <w:r>
+              <w:t>nije</w:t>
+            </w:r>
+            <w:proofErr w:type="spellEnd"/>
+            <w:r>
+              <w:t xml:space="preserve"> </w:t>
+            </w:r>
+            <w:proofErr w:type="spellStart"/>
+            <w:r>
+              <w:t>naveden</w:t>
+            </w:r>
+            <w:proofErr w:type="spellEnd"/>
+            <w:r>
+              <w:t xml:space="preserve"> </w:t>
+            </w:r>
+            <w:proofErr w:type="spellStart"/>
+            <w:r>
+              <w:t>tok</w:t>
+            </w:r>
+            <w:proofErr w:type="spellEnd"/>
+            <w:r>
+              <w:t xml:space="preserve"> </w:t>
+            </w:r>
+            <w:proofErr w:type="spellStart"/>
+            <w:r>
+              <w:t>događaja</w:t>
+            </w:r>
+            <w:proofErr w:type="spellEnd"/>
+            <w:r>
+              <w:t xml:space="preserve"> </w:t>
+            </w:r>
+            <w:proofErr w:type="spellStart"/>
+            <w:r>
+              <w:t>ukoliko</w:t>
+            </w:r>
+            <w:proofErr w:type="spellEnd"/>
+            <w:r>
+              <w:t xml:space="preserve"> se ne </w:t>
+            </w:r>
+            <w:proofErr w:type="spellStart"/>
+            <w:r>
+              <w:t>unesu</w:t>
+            </w:r>
+            <w:proofErr w:type="spellEnd"/>
+            <w:r>
+              <w:t xml:space="preserve"> </w:t>
+            </w:r>
+            <w:proofErr w:type="spellStart"/>
+            <w:r>
+              <w:t>sve</w:t>
+            </w:r>
+            <w:proofErr w:type="spellEnd"/>
+            <w:r>
+              <w:t xml:space="preserve"> </w:t>
+            </w:r>
+            <w:proofErr w:type="spellStart"/>
             <w:r>
               <w:t>tražene</w:t>
             </w:r>
-            <w:r>
-              <w:t xml:space="preserve"> informacije</w:t>
-            </w:r>
+            <w:proofErr w:type="spellEnd"/>
+            <w:r>
+              <w:t xml:space="preserve"> </w:t>
+            </w:r>
+            <w:proofErr w:type="spellStart"/>
+            <w:r>
+              <w:t>informacije</w:t>
+            </w:r>
+            <w:proofErr w:type="spellEnd"/>
           </w:p>
         </w:tc>
         <w:tc>
@@ -3238,7 +4090,23 @@
               <w:spacing w:before="40" w:after="40"/>
             </w:pPr>
             <w:r>
-              <w:t>SSU-Prijava za dogadjaj.doc</w:t>
+              <w:t>SSU-</w:t>
+            </w:r>
+            <w:proofErr w:type="spellStart"/>
+            <w:r>
+              <w:t>Prijava</w:t>
+            </w:r>
+            <w:proofErr w:type="spellEnd"/>
+            <w:r>
+              <w:t xml:space="preserve"> </w:t>
+            </w:r>
+            <w:proofErr w:type="spellStart"/>
+            <w:r>
+              <w:t>za</w:t>
+            </w:r>
+            <w:proofErr w:type="spellEnd"/>
+            <w:r>
+              <w:t xml:space="preserve"> dogadjaj.doc</w:t>
             </w:r>
           </w:p>
         </w:tc>
@@ -3257,8 +4125,53 @@
               <w:spacing w:before="40" w:after="40"/>
             </w:pPr>
             <w:r>
-              <w:t>Da li je potrebno obraditi funkcionalnost odjavljivanja sa dogadjaja</w:t>
-            </w:r>
+              <w:t xml:space="preserve">Da li je </w:t>
+            </w:r>
+            <w:proofErr w:type="spellStart"/>
+            <w:r>
+              <w:t>potrebno</w:t>
+            </w:r>
+            <w:proofErr w:type="spellEnd"/>
+            <w:r>
+              <w:t xml:space="preserve"> </w:t>
+            </w:r>
+            <w:proofErr w:type="spellStart"/>
+            <w:r>
+              <w:t>obraditi</w:t>
+            </w:r>
+            <w:proofErr w:type="spellEnd"/>
+            <w:r>
+              <w:t xml:space="preserve"> </w:t>
+            </w:r>
+            <w:proofErr w:type="spellStart"/>
+            <w:r>
+              <w:t>funkcionalnost</w:t>
+            </w:r>
+            <w:proofErr w:type="spellEnd"/>
+            <w:r>
+              <w:t xml:space="preserve"> </w:t>
+            </w:r>
+            <w:proofErr w:type="spellStart"/>
+            <w:r>
+              <w:t>odjavljivanja</w:t>
+            </w:r>
+            <w:proofErr w:type="spellEnd"/>
+            <w:r>
+              <w:t xml:space="preserve"> </w:t>
+            </w:r>
+            <w:proofErr w:type="spellStart"/>
+            <w:r>
+              <w:t>sa</w:t>
+            </w:r>
+            <w:proofErr w:type="spellEnd"/>
+            <w:r>
+              <w:t xml:space="preserve"> </w:t>
+            </w:r>
+            <w:proofErr w:type="spellStart"/>
+            <w:r>
+              <w:t>dogadjaja</w:t>
+            </w:r>
+            <w:proofErr w:type="spellEnd"/>
           </w:p>
         </w:tc>
         <w:tc>

</xml_diff>